<commit_message>
Added edited version of Lab 4
</commit_message>
<xml_diff>
--- a/MySQL Lab 4.docx
+++ b/MySQL Lab 4.docx
@@ -945,7 +945,31 @@
           <w:sz w:val="24"/>
           <w:szCs w:val="24"/>
         </w:rPr>
-        <w:t>START TRANSCATION;</w:t>
+        <w:t>START TRANS</w:t>
+      </w:r>
+      <w:r>
+        <w:rPr>
+          <w:rFonts w:ascii="Courier New" w:eastAsia="Courier New" w:hAnsi="Courier New" w:cs="Courier New"/>
+          <w:sz w:val="24"/>
+          <w:szCs w:val="24"/>
+        </w:rPr>
+        <w:t>A</w:t>
+      </w:r>
+      <w:r>
+        <w:rPr>
+          <w:rFonts w:ascii="Courier New" w:eastAsia="Courier New" w:hAnsi="Courier New" w:cs="Courier New"/>
+          <w:sz w:val="24"/>
+          <w:szCs w:val="24"/>
+        </w:rPr>
+        <w:t>C</w:t>
+      </w:r>
+      <w:r>
+        <w:rPr>
+          <w:rFonts w:ascii="Courier New" w:eastAsia="Courier New" w:hAnsi="Courier New" w:cs="Courier New"/>
+          <w:sz w:val="24"/>
+          <w:szCs w:val="24"/>
+        </w:rPr>
+        <w:t>TION;</w:t>
       </w:r>
     </w:p>
     <w:p>
@@ -2087,23 +2111,21 @@
           <w:szCs w:val="24"/>
         </w:rPr>
         <w:lastRenderedPageBreak/>
-        <w:t xml:space="preserve">DELETE. In addition, the SELECT </w:t>
-      </w:r>
-      <w:proofErr w:type="gramStart"/>
-      <w:r>
-        <w:rPr>
-          <w:sz w:val="24"/>
-          <w:szCs w:val="24"/>
-        </w:rPr>
-        <w:t>keyword,</w:t>
-      </w:r>
-      <w:proofErr w:type="gramEnd"/>
-      <w:r>
-        <w:rPr>
-          <w:sz w:val="24"/>
-          <w:szCs w:val="24"/>
-        </w:rPr>
-        <w:t xml:space="preserve"> is classified as an element of DML.</w:t>
+        <w:t xml:space="preserve">DELETE. </w:t>
+      </w:r>
+      <w:r>
+        <w:rPr>
+          <w:sz w:val="24"/>
+          <w:szCs w:val="24"/>
+        </w:rPr>
+        <w:t xml:space="preserve">In addition, the SELECT keyword </w:t>
+      </w:r>
+      <w:r>
+        <w:rPr>
+          <w:sz w:val="24"/>
+          <w:szCs w:val="24"/>
+        </w:rPr>
+        <w:t>is classified as an element of DML.</w:t>
       </w:r>
     </w:p>
     <w:p>
@@ -5276,7 +5298,14 @@
           <w:sz w:val="24"/>
           <w:szCs w:val="24"/>
         </w:rPr>
-        <w:t xml:space="preserve">The second way of inserting data into a table requires that each column in the table be explicitly mentioned in the INSERT statement, but allows for missing data in certain circumstances. Note that the circumstances under which </w:t>
+        <w:t>The second way of inserting data into a table requires that each column in the table be explicitly mentioned in the INSERT statement, but allows for missing data in certain circumstances. Note that the circumstan</w:t>
+      </w:r>
+      <w:r>
+        <w:rPr>
+          <w:sz w:val="24"/>
+          <w:szCs w:val="24"/>
+        </w:rPr>
+        <w:t xml:space="preserve">ces under which </w:t>
       </w:r>
       <w:proofErr w:type="gramStart"/>
       <w:r>
@@ -5284,7 +5313,21 @@
           <w:sz w:val="24"/>
           <w:szCs w:val="24"/>
         </w:rPr>
-        <w:t>missing data are tolerated by MySQL</w:t>
+        <w:t>missing data is</w:t>
+      </w:r>
+      <w:r>
+        <w:rPr>
+          <w:sz w:val="24"/>
+          <w:szCs w:val="24"/>
+        </w:rPr>
+        <w:t xml:space="preserve"> tolerated b</w:t>
+      </w:r>
+      <w:r>
+        <w:rPr>
+          <w:sz w:val="24"/>
+          <w:szCs w:val="24"/>
+        </w:rPr>
+        <w:t>y MySQL</w:t>
       </w:r>
       <w:proofErr w:type="gramEnd"/>
       <w:r>
@@ -5292,7 +5335,14 @@
           <w:sz w:val="24"/>
           <w:szCs w:val="24"/>
         </w:rPr>
-        <w:t xml:space="preserve"> are limited to columns having no NOT NULL setting. NOT NULL is an integrity constraint requiring data to be entered in each field that is so declared.</w:t>
+        <w:t xml:space="preserve"> are</w:t>
+      </w:r>
+      <w:r>
+        <w:rPr>
+          <w:sz w:val="24"/>
+          <w:szCs w:val="24"/>
+        </w:rPr>
+        <w:t xml:space="preserve"> limited to columns having no NOT NULL setting. NOT NULL is an integrity constraint requiring data to be entered in each field that is so declared.</w:t>
       </w:r>
     </w:p>
     <w:p>
@@ -9236,7 +9286,7 @@
     </w:p>
     <w:p>
       <w:pPr>
-        <w:ind w:left="830" w:right="595" w:hanging="360"/>
+        <w:ind w:left="830" w:right="595" w:hanging="110"/>
         <w:jc w:val="both"/>
         <w:rPr>
           <w:sz w:val="24"/>
@@ -9248,16 +9298,21 @@
           <w:sz w:val="24"/>
           <w:szCs w:val="24"/>
         </w:rPr>
-        <w:t xml:space="preserve">14. </w:t>
-      </w:r>
-      <w:bookmarkStart w:id="0" w:name="_GoBack"/>
-      <w:bookmarkEnd w:id="0"/>
-      <w:r>
-        <w:rPr>
-          <w:sz w:val="24"/>
-          <w:szCs w:val="24"/>
-        </w:rPr>
-        <w:t xml:space="preserve">Open Notepad. Repeat Exercise (6), typing the INSERT statements in Notepad. Save the file as </w:t>
+        <w:t>Open Notepad. Repeat Exercise (6), typing the INSERT statements in Notep</w:t>
+      </w:r>
+      <w:r>
+        <w:rPr>
+          <w:sz w:val="24"/>
+          <w:szCs w:val="24"/>
+        </w:rPr>
+        <w:t xml:space="preserve">ad. Save the </w:t>
+      </w:r>
+      <w:r>
+        <w:rPr>
+          <w:sz w:val="24"/>
+          <w:szCs w:val="24"/>
+        </w:rPr>
+        <w:t xml:space="preserve">file as </w:t>
       </w:r>
       <w:proofErr w:type="spellStart"/>
       <w:r>
@@ -9364,7 +9419,14 @@
           <w:sz w:val="24"/>
           <w:szCs w:val="24"/>
         </w:rPr>
-        <w:t xml:space="preserve">15. Execute the </w:t>
+        <w:t>14</w:t>
+      </w:r>
+      <w:r>
+        <w:rPr>
+          <w:sz w:val="24"/>
+          <w:szCs w:val="24"/>
+        </w:rPr>
+        <w:t xml:space="preserve">. Execute the </w:t>
       </w:r>
       <w:proofErr w:type="spellStart"/>
       <w:r>
@@ -9473,7 +9535,14 @@
           <w:sz w:val="24"/>
           <w:szCs w:val="24"/>
         </w:rPr>
-        <w:t xml:space="preserve">16. Issue a SAVEPOINT command. Name the </w:t>
+        <w:t>15</w:t>
+      </w:r>
+      <w:r>
+        <w:rPr>
+          <w:sz w:val="24"/>
+          <w:szCs w:val="24"/>
+        </w:rPr>
+        <w:t xml:space="preserve">. Issue a SAVEPOINT command. Name the </w:t>
       </w:r>
       <w:proofErr w:type="spellStart"/>
       <w:r>
@@ -9559,7 +9628,14 @@
           <w:sz w:val="24"/>
           <w:szCs w:val="24"/>
         </w:rPr>
-        <w:t xml:space="preserve">17. Write statements to make the following UPDATEs to </w:t>
+        <w:t>16</w:t>
+      </w:r>
+      <w:r>
+        <w:rPr>
+          <w:sz w:val="24"/>
+          <w:szCs w:val="24"/>
+        </w:rPr>
+        <w:t xml:space="preserve">. Write statements to make the following UPDATEs to </w:t>
       </w:r>
       <w:proofErr w:type="spellStart"/>
       <w:r>
@@ -9626,7 +9702,14 @@
           <w:sz w:val="24"/>
           <w:szCs w:val="24"/>
         </w:rPr>
-        <w:t>(1)</w:t>
+        <w:t>(a</w:t>
+      </w:r>
+      <w:r>
+        <w:rPr>
+          <w:sz w:val="24"/>
+          <w:szCs w:val="24"/>
+        </w:rPr>
+        <w:t>)</w:t>
       </w:r>
       <w:r>
         <w:rPr>
@@ -9672,7 +9755,21 @@
           <w:sz w:val="24"/>
           <w:szCs w:val="24"/>
         </w:rPr>
-        <w:t xml:space="preserve"> = 50 for US Mail and Box Right. (2)</w:t>
+        <w:t xml:space="preserve"> = </w:t>
+      </w:r>
+      <w:r>
+        <w:rPr>
+          <w:sz w:val="24"/>
+          <w:szCs w:val="24"/>
+        </w:rPr>
+        <w:t>50 for US Mail and Box Right. (b</w:t>
+      </w:r>
+      <w:r>
+        <w:rPr>
+          <w:sz w:val="24"/>
+          <w:szCs w:val="24"/>
+        </w:rPr>
+        <w:t>)</w:t>
       </w:r>
       <w:r>
         <w:rPr>
@@ -9737,7 +9834,14 @@
           <w:szCs w:val="24"/>
         </w:rPr>
         <w:lastRenderedPageBreak/>
-        <w:t>(3)</w:t>
+        <w:t>(c</w:t>
+      </w:r>
+      <w:r>
+        <w:rPr>
+          <w:sz w:val="24"/>
+          <w:szCs w:val="24"/>
+        </w:rPr>
+        <w:t>)</w:t>
       </w:r>
       <w:r>
         <w:rPr>
@@ -9813,8 +9917,17 @@
           <w:sz w:val="24"/>
           <w:szCs w:val="24"/>
         </w:rPr>
-        <w:t>18. Write a SELECT statement to display the Shipper and each modified field to verify the changes.</w:t>
-      </w:r>
+        <w:t>17</w:t>
+      </w:r>
+      <w:r>
+        <w:rPr>
+          <w:sz w:val="24"/>
+          <w:szCs w:val="24"/>
+        </w:rPr>
+        <w:t>. Write a SELECT statement to display the Shipper and each modified field to verify the changes.</w:t>
+      </w:r>
+      <w:bookmarkStart w:id="0" w:name="_GoBack"/>
+      <w:bookmarkEnd w:id="0"/>
     </w:p>
     <w:p>
       <w:pPr>
@@ -9843,7 +9956,14 @@
           <w:sz w:val="24"/>
           <w:szCs w:val="24"/>
         </w:rPr>
-        <w:t xml:space="preserve">19. Rollback the changes made to your </w:t>
+        <w:t>18</w:t>
+      </w:r>
+      <w:r>
+        <w:rPr>
+          <w:sz w:val="24"/>
+          <w:szCs w:val="24"/>
+        </w:rPr>
+        <w:t xml:space="preserve">. Rollback the changes made to your </w:t>
       </w:r>
       <w:proofErr w:type="spellStart"/>
       <w:r>
@@ -9889,7 +10009,14 @@
           <w:sz w:val="24"/>
           <w:szCs w:val="24"/>
         </w:rPr>
-        <w:t>20. Commit the changes from this transaction.</w:t>
+        <w:t>19</w:t>
+      </w:r>
+      <w:r>
+        <w:rPr>
+          <w:sz w:val="24"/>
+          <w:szCs w:val="24"/>
+        </w:rPr>
+        <w:t>. Commit the changes from this transaction.</w:t>
       </w:r>
     </w:p>
     <w:p>
@@ -9919,7 +10046,14 @@
           <w:sz w:val="24"/>
           <w:szCs w:val="24"/>
         </w:rPr>
-        <w:t xml:space="preserve">21. Write DELETE statements to remove the records </w:t>
+        <w:t>20</w:t>
+      </w:r>
+      <w:r>
+        <w:rPr>
+          <w:sz w:val="24"/>
+          <w:szCs w:val="24"/>
+        </w:rPr>
+        <w:t xml:space="preserve">. Write DELETE statements to remove the records </w:t>
       </w:r>
       <w:proofErr w:type="spellStart"/>
       <w:r>
@@ -10011,7 +10145,14 @@
           <w:sz w:val="24"/>
           <w:szCs w:val="24"/>
         </w:rPr>
-        <w:t xml:space="preserve">22. </w:t>
+        <w:t>21</w:t>
+      </w:r>
+      <w:r>
+        <w:rPr>
+          <w:sz w:val="24"/>
+          <w:szCs w:val="24"/>
+        </w:rPr>
+        <w:t xml:space="preserve">. </w:t>
       </w:r>
       <w:proofErr w:type="spellStart"/>
       <w:r>

</xml_diff>